<commit_message>
Update 4/7/2023 2:17AM EST
Updates as of 2:17AM EST on 4/7/2023.
</commit_message>
<xml_diff>
--- a/WAR CRIME PREVENTION SECURITY SYSTEMS/SPECIFIC/EYE WAR CRIME PREVENTION/20230406 - MCE123 Technology Development - Eye War Crime Prevention Security Systems - v1.0.1.17.docx
+++ b/WAR CRIME PREVENTION SECURITY SYSTEMS/SPECIFIC/EYE WAR CRIME PREVENTION/20230406 - MCE123 Technology Development - Eye War Crime Prevention Security Systems - v1.0.1.17.docx
@@ -1,6 +1,6 @@
 
 <file path=word/document.xml><?xml version="1.0" encoding="utf-8"?>
-<w:document xmlns:wpc="http://schemas.microsoft.com/office/word/2010/wordprocessingCanvas" xmlns:cx="http://schemas.microsoft.com/office/drawing/2014/chartex" xmlns:cx1="http://schemas.microsoft.com/office/drawing/2015/9/8/chartex" xmlns:cx2="http://schemas.microsoft.com/office/drawing/2015/10/21/chartex" xmlns:cx3="http://schemas.microsoft.com/office/drawing/2016/5/9/chartex" xmlns:cx4="http://schemas.microsoft.com/office/drawing/2016/5/10/chartex" xmlns:cx5="http://schemas.microsoft.com/office/drawing/2016/5/11/chartex" xmlns:cx6="http://schemas.microsoft.com/office/drawing/2016/5/12/chartex" xmlns:cx7="http://schemas.microsoft.com/office/drawing/2016/5/13/chartex" xmlns:cx8="http://schemas.microsoft.com/office/drawing/2016/5/14/chartex" xmlns:mc="http://schemas.openxmlformats.org/markup-compatibility/2006" xmlns:aink="http://schemas.microsoft.com/office/drawing/2016/ink" xmlns:am3d="http://schemas.microsoft.com/office/drawing/2017/model3d" xmlns:o="urn:schemas-microsoft-com:office:office" xmlns:oel="http://schemas.microsoft.com/office/2019/extlst" xmlns:r="http://schemas.openxmlformats.org/officeDocument/2006/relationships" xmlns:m="http://schemas.openxmlformats.org/officeDocument/2006/math" xmlns:v="urn:schemas-microsoft-com:vml" xmlns:wp14="http://schemas.microsoft.com/office/word/2010/wordprocessingDrawing" xmlns:wp="http://schemas.openxmlformats.org/drawingml/2006/wordprocessingDrawing" xmlns:w10="urn:schemas-microsoft-com:office:word" xmlns:w="http://schemas.openxmlformats.org/wordprocessingml/2006/main" xmlns:w14="http://schemas.microsoft.com/office/word/2010/wordml" xmlns:w15="http://schemas.microsoft.com/office/word/2012/wordml" xmlns:w16cex="http://schemas.microsoft.com/office/word/2018/wordml/cex" xmlns:w16cid="http://schemas.microsoft.com/office/word/2016/wordml/cid" xmlns:w16="http://schemas.microsoft.com/office/word/2018/wordml" xmlns:w16sdtdh="http://schemas.microsoft.com/office/word/2020/wordml/sdtdatahash" xmlns:w16se="http://schemas.microsoft.com/office/word/2015/wordml/symex" xmlns:wpg="http://schemas.microsoft.com/office/word/2010/wordprocessingGroup" xmlns:wpi="http://schemas.microsoft.com/office/word/2010/wordprocessingInk" xmlns:wne="http://schemas.microsoft.com/office/word/2006/wordml" xmlns:wps="http://schemas.microsoft.com/office/word/2010/wordprocessingShape" mc:Ignorable="w14 w15 w16se w16cid w16 w16cex w16sdtdh wp14">
+<w:document xmlns:wpc="http://schemas.microsoft.com/office/word/2010/wordprocessingCanvas" xmlns:cx="http://schemas.microsoft.com/office/drawing/2014/chartex" xmlns:cx1="http://schemas.microsoft.com/office/drawing/2015/9/8/chartex" xmlns:cx2="http://schemas.microsoft.com/office/drawing/2015/10/21/chartex" xmlns:cx3="http://schemas.microsoft.com/office/drawing/2016/5/9/chartex" xmlns:cx4="http://schemas.microsoft.com/office/drawing/2016/5/10/chartex" xmlns:cx5="http://schemas.microsoft.com/office/drawing/2016/5/11/chartex" xmlns:cx6="http://schemas.microsoft.com/office/drawing/2016/5/12/chartex" xmlns:cx7="http://schemas.microsoft.com/office/drawing/2016/5/13/chartex" xmlns:cx8="http://schemas.microsoft.com/office/drawing/2016/5/14/chartex" xmlns:mc="http://schemas.openxmlformats.org/markup-compatibility/2006" xmlns:aink="http://schemas.microsoft.com/office/drawing/2016/ink" xmlns:am3d="http://schemas.microsoft.com/office/drawing/2017/model3d" xmlns:o="urn:schemas-microsoft-com:office:office" xmlns:oel="http://schemas.microsoft.com/office/2019/extlst" xmlns:r="http://schemas.openxmlformats.org/officeDocument/2006/relationships" xmlns:m="http://schemas.openxmlformats.org/officeDocument/2006/math" xmlns:v="urn:schemas-microsoft-com:vml" xmlns:wp14="http://schemas.microsoft.com/office/word/2010/wordprocessingDrawing" xmlns:wp="http://schemas.openxmlformats.org/drawingml/2006/wordprocessingDrawing" xmlns:w10="urn:schemas-microsoft-com:office:word" xmlns:w="http://schemas.openxmlformats.org/wordprocessingml/2006/main" xmlns:w14="http://schemas.microsoft.com/office/word/2010/wordml" xmlns:w15="http://schemas.microsoft.com/office/word/2012/wordml" xmlns:w16cex="http://schemas.microsoft.com/office/word/2018/wordml/cex" xmlns:w16cid="http://schemas.microsoft.com/office/word/2016/wordml/cid" xmlns:w16="http://schemas.microsoft.com/office/word/2018/wordml" xmlns:w16du="http://schemas.microsoft.com/office/word/2023/wordml/word16du" xmlns:w16sdtdh="http://schemas.microsoft.com/office/word/2020/wordml/sdtdatahash" xmlns:w16se="http://schemas.microsoft.com/office/word/2015/wordml/symex" xmlns:wpg="http://schemas.microsoft.com/office/word/2010/wordprocessingGroup" xmlns:wpi="http://schemas.microsoft.com/office/word/2010/wordprocessingInk" xmlns:wne="http://schemas.microsoft.com/office/word/2006/wordml" xmlns:wps="http://schemas.microsoft.com/office/word/2010/wordprocessingShape" mc:Ignorable="w14 w15 w16se w16cid w16 w16cex w16sdtdh wp14">
   <w:body>
     <w:p>
       <w:pPr>
@@ -219,7 +219,7 @@
           <w:sz w:val="28"/>
           <w:szCs w:val="28"/>
         </w:rPr>
-        <w:t>4/6/2023 1:48:45 AM</w:t>
+        <w:t>4/6/2023 1:58:25 PM</w:t>
       </w:r>
     </w:p>
     <w:p>
@@ -3650,7 +3650,76 @@
           <w:bCs/>
           <w:color w:val="FF0000"/>
         </w:rPr>
-        <w:t xml:space="preserve"> GOOGLY</w:t>
+        <w:t xml:space="preserve"> </w:t>
+      </w:r>
+      <w:r>
+        <w:rPr>
+          <w:b/>
+          <w:bCs/>
+          <w:color w:val="FF0000"/>
+        </w:rPr>
+        <w:t>GO</w:t>
+      </w:r>
+      <w:r>
+        <w:rPr>
+          <w:b/>
+          <w:bCs/>
+          <w:color w:val="FF0000"/>
+        </w:rPr>
+        <w:t>D</w:t>
+      </w:r>
+      <w:r>
+        <w:rPr>
+          <w:b/>
+          <w:bCs/>
+        </w:rPr>
+        <w:t>(</w:t>
+      </w:r>
+      <w:r>
+        <w:rPr>
+          <w:b/>
+          <w:bCs/>
+          <w:color w:val="808080" w:themeColor="background1" w:themeShade="80"/>
+        </w:rPr>
+        <w:t>LIKE</w:t>
+      </w:r>
+      <w:r>
+        <w:rPr>
+          <w:b/>
+          <w:bCs/>
+        </w:rPr>
+        <w:t xml:space="preserve">, </w:t>
+      </w:r>
+      <w:r>
+        <w:rPr>
+          <w:b/>
+          <w:bCs/>
+          <w:color w:val="808080" w:themeColor="background1" w:themeShade="80"/>
+        </w:rPr>
+        <w:t>Y</w:t>
+      </w:r>
+      <w:r>
+        <w:rPr>
+          <w:b/>
+          <w:bCs/>
+        </w:rPr>
+        <w:t>),</w:t>
+      </w:r>
+      <w:r>
+        <w:rPr>
+          <w:b/>
+          <w:bCs/>
+          <w:color w:val="FF0000"/>
+        </w:rPr>
+        <w:t xml:space="preserve"> </w:t>
+      </w:r>
+      <w:r>
+        <w:rPr>
+          <w:b/>
+          <w:bCs/>
+          <w:color w:val="FF0000"/>
+        </w:rPr>
+        <w:t>GOOGLY</w:t>
       </w:r>
       <w:r>
         <w:rPr>
@@ -5624,7 +5693,59 @@
           <w:bCs/>
           <w:color w:val="FF0000"/>
         </w:rPr>
-        <w:t xml:space="preserve"> WATERY</w:t>
+        <w:t xml:space="preserve"> </w:t>
+      </w:r>
+      <w:r>
+        <w:rPr>
+          <w:b/>
+          <w:bCs/>
+          <w:color w:val="FF0000"/>
+        </w:rPr>
+        <w:t xml:space="preserve">            </w:t>
+      </w:r>
+      <w:r>
+        <w:rPr>
+          <w:b/>
+          <w:bCs/>
+          <w:color w:val="FF0000"/>
+        </w:rPr>
+        <w:t>WATER</w:t>
+      </w:r>
+      <w:r>
+        <w:rPr>
+          <w:b/>
+          <w:bCs/>
+        </w:rPr>
+        <w:t>(</w:t>
+      </w:r>
+      <w:r>
+        <w:rPr>
+          <w:b/>
+          <w:bCs/>
+          <w:color w:val="808080" w:themeColor="background1" w:themeShade="80"/>
+        </w:rPr>
+        <w:t>ING</w:t>
+      </w:r>
+      <w:r>
+        <w:rPr>
+          <w:b/>
+          <w:bCs/>
+        </w:rPr>
+        <w:t xml:space="preserve">, </w:t>
+      </w:r>
+      <w:r>
+        <w:rPr>
+          <w:b/>
+          <w:bCs/>
+        </w:rPr>
+        <w:t>Y</w:t>
+      </w:r>
+      <w:r>
+        <w:rPr>
+          <w:b/>
+          <w:bCs/>
+        </w:rPr>
+        <w:t>)</w:t>
       </w:r>
       <w:r>
         <w:rPr>
@@ -5637,9 +5758,16 @@
         <w:rPr>
           <w:b/>
           <w:bCs/>
-          <w:color w:val="FF0000"/>
-        </w:rPr>
-        <w:t xml:space="preserve"> YELLOW</w:t>
+        </w:rPr>
+        <w:t xml:space="preserve"> </w:t>
+      </w:r>
+      <w:r>
+        <w:rPr>
+          <w:b/>
+          <w:bCs/>
+          <w:color w:val="FF0000"/>
+        </w:rPr>
+        <w:t>YELLOW</w:t>
       </w:r>
       <w:r>
         <w:rPr>
@@ -5936,7 +6064,14 @@
           <w:b/>
           <w:bCs/>
         </w:rPr>
-        <w:t xml:space="preserve">,                                                  </w:t>
+        <w:t>,</w:t>
+      </w:r>
+      <w:r>
+        <w:rPr>
+          <w:b/>
+          <w:bCs/>
+        </w:rPr>
+        <w:t xml:space="preserve"> </w:t>
       </w:r>
       <w:r>
         <w:rPr>
@@ -10230,6 +10365,72 @@
           <w:color w:val="808080" w:themeColor="background1" w:themeShade="80"/>
         </w:rPr>
         <w:t>S</w:t>
+      </w:r>
+      <w:r>
+        <w:rPr>
+          <w:b/>
+          <w:bCs/>
+        </w:rPr>
+        <w:t>)</w:t>
+      </w:r>
+      <w:r>
+        <w:rPr>
+          <w:b/>
+          <w:bCs/>
+        </w:rPr>
+        <w:t>,</w:t>
+      </w:r>
+      <w:r>
+        <w:rPr>
+          <w:b/>
+          <w:bCs/>
+        </w:rPr>
+        <w:t xml:space="preserve"> </w:t>
+      </w:r>
+      <w:r>
+        <w:rPr>
+          <w:b/>
+          <w:bCs/>
+          <w:color w:val="FF0000"/>
+        </w:rPr>
+        <w:t>W</w:t>
+      </w:r>
+      <w:r>
+        <w:rPr>
+          <w:b/>
+          <w:bCs/>
+          <w:color w:val="FF0000"/>
+        </w:rPr>
+        <w:t>ATER</w:t>
+      </w:r>
+      <w:r>
+        <w:rPr>
+          <w:b/>
+          <w:bCs/>
+        </w:rPr>
+        <w:t>(</w:t>
+      </w:r>
+      <w:r>
+        <w:rPr>
+          <w:b/>
+          <w:bCs/>
+          <w:color w:val="808080" w:themeColor="background1" w:themeShade="80"/>
+        </w:rPr>
+        <w:t>ING</w:t>
+      </w:r>
+      <w:r>
+        <w:rPr>
+          <w:b/>
+          <w:bCs/>
+        </w:rPr>
+        <w:t xml:space="preserve">, </w:t>
+      </w:r>
+      <w:r>
+        <w:rPr>
+          <w:b/>
+          <w:bCs/>
+        </w:rPr>
+        <w:t>Y</w:t>
       </w:r>
       <w:r>
         <w:rPr>
@@ -11440,7 +11641,7 @@
 </file>
 
 <file path=word/endnotes.xml><?xml version="1.0" encoding="utf-8"?>
-<w:endnotes xmlns:wpc="http://schemas.microsoft.com/office/word/2010/wordprocessingCanvas" xmlns:cx="http://schemas.microsoft.com/office/drawing/2014/chartex" xmlns:cx1="http://schemas.microsoft.com/office/drawing/2015/9/8/chartex" xmlns:cx2="http://schemas.microsoft.com/office/drawing/2015/10/21/chartex" xmlns:cx3="http://schemas.microsoft.com/office/drawing/2016/5/9/chartex" xmlns:cx4="http://schemas.microsoft.com/office/drawing/2016/5/10/chartex" xmlns:cx5="http://schemas.microsoft.com/office/drawing/2016/5/11/chartex" xmlns:cx6="http://schemas.microsoft.com/office/drawing/2016/5/12/chartex" xmlns:cx7="http://schemas.microsoft.com/office/drawing/2016/5/13/chartex" xmlns:cx8="http://schemas.microsoft.com/office/drawing/2016/5/14/chartex" xmlns:mc="http://schemas.openxmlformats.org/markup-compatibility/2006" xmlns:aink="http://schemas.microsoft.com/office/drawing/2016/ink" xmlns:am3d="http://schemas.microsoft.com/office/drawing/2017/model3d" xmlns:o="urn:schemas-microsoft-com:office:office" xmlns:oel="http://schemas.microsoft.com/office/2019/extlst" xmlns:r="http://schemas.openxmlformats.org/officeDocument/2006/relationships" xmlns:m="http://schemas.openxmlformats.org/officeDocument/2006/math" xmlns:v="urn:schemas-microsoft-com:vml" xmlns:wp14="http://schemas.microsoft.com/office/word/2010/wordprocessingDrawing" xmlns:wp="http://schemas.openxmlformats.org/drawingml/2006/wordprocessingDrawing" xmlns:w10="urn:schemas-microsoft-com:office:word" xmlns:w="http://schemas.openxmlformats.org/wordprocessingml/2006/main" xmlns:w14="http://schemas.microsoft.com/office/word/2010/wordml" xmlns:w15="http://schemas.microsoft.com/office/word/2012/wordml" xmlns:w16cex="http://schemas.microsoft.com/office/word/2018/wordml/cex" xmlns:w16cid="http://schemas.microsoft.com/office/word/2016/wordml/cid" xmlns:w16="http://schemas.microsoft.com/office/word/2018/wordml" xmlns:w16sdtdh="http://schemas.microsoft.com/office/word/2020/wordml/sdtdatahash" xmlns:w16se="http://schemas.microsoft.com/office/word/2015/wordml/symex" xmlns:wpg="http://schemas.microsoft.com/office/word/2010/wordprocessingGroup" xmlns:wpi="http://schemas.microsoft.com/office/word/2010/wordprocessingInk" xmlns:wne="http://schemas.microsoft.com/office/word/2006/wordml" xmlns:wps="http://schemas.microsoft.com/office/word/2010/wordprocessingShape" mc:Ignorable="w14 w15 w16se w16cid w16 w16cex w16sdtdh wp14">
+<w:endnotes xmlns:wpc="http://schemas.microsoft.com/office/word/2010/wordprocessingCanvas" xmlns:cx="http://schemas.microsoft.com/office/drawing/2014/chartex" xmlns:cx1="http://schemas.microsoft.com/office/drawing/2015/9/8/chartex" xmlns:cx2="http://schemas.microsoft.com/office/drawing/2015/10/21/chartex" xmlns:cx3="http://schemas.microsoft.com/office/drawing/2016/5/9/chartex" xmlns:cx4="http://schemas.microsoft.com/office/drawing/2016/5/10/chartex" xmlns:cx5="http://schemas.microsoft.com/office/drawing/2016/5/11/chartex" xmlns:cx6="http://schemas.microsoft.com/office/drawing/2016/5/12/chartex" xmlns:cx7="http://schemas.microsoft.com/office/drawing/2016/5/13/chartex" xmlns:cx8="http://schemas.microsoft.com/office/drawing/2016/5/14/chartex" xmlns:mc="http://schemas.openxmlformats.org/markup-compatibility/2006" xmlns:aink="http://schemas.microsoft.com/office/drawing/2016/ink" xmlns:am3d="http://schemas.microsoft.com/office/drawing/2017/model3d" xmlns:o="urn:schemas-microsoft-com:office:office" xmlns:oel="http://schemas.microsoft.com/office/2019/extlst" xmlns:r="http://schemas.openxmlformats.org/officeDocument/2006/relationships" xmlns:m="http://schemas.openxmlformats.org/officeDocument/2006/math" xmlns:v="urn:schemas-microsoft-com:vml" xmlns:wp14="http://schemas.microsoft.com/office/word/2010/wordprocessingDrawing" xmlns:wp="http://schemas.openxmlformats.org/drawingml/2006/wordprocessingDrawing" xmlns:w10="urn:schemas-microsoft-com:office:word" xmlns:w="http://schemas.openxmlformats.org/wordprocessingml/2006/main" xmlns:w14="http://schemas.microsoft.com/office/word/2010/wordml" xmlns:w15="http://schemas.microsoft.com/office/word/2012/wordml" xmlns:w16cex="http://schemas.microsoft.com/office/word/2018/wordml/cex" xmlns:w16cid="http://schemas.microsoft.com/office/word/2016/wordml/cid" xmlns:w16="http://schemas.microsoft.com/office/word/2018/wordml" xmlns:w16du="http://schemas.microsoft.com/office/word/2023/wordml/word16du" xmlns:w16sdtdh="http://schemas.microsoft.com/office/word/2020/wordml/sdtdatahash" xmlns:w16se="http://schemas.microsoft.com/office/word/2015/wordml/symex" xmlns:wpg="http://schemas.microsoft.com/office/word/2010/wordprocessingGroup" xmlns:wpi="http://schemas.microsoft.com/office/word/2010/wordprocessingInk" xmlns:wne="http://schemas.microsoft.com/office/word/2006/wordml" xmlns:wps="http://schemas.microsoft.com/office/word/2010/wordprocessingShape" mc:Ignorable="w14 w15 w16se w16cid w16 w16cex w16sdtdh wp14">
   <w:endnote w:type="separator" w:id="-1">
     <w:p>
       <w:pPr>
@@ -11465,7 +11666,7 @@
 </file>
 
 <file path=word/footer1.xml><?xml version="1.0" encoding="utf-8"?>
-<w:ftr xmlns:wpc="http://schemas.microsoft.com/office/word/2010/wordprocessingCanvas" xmlns:cx="http://schemas.microsoft.com/office/drawing/2014/chartex" xmlns:cx1="http://schemas.microsoft.com/office/drawing/2015/9/8/chartex" xmlns:cx2="http://schemas.microsoft.com/office/drawing/2015/10/21/chartex" xmlns:cx3="http://schemas.microsoft.com/office/drawing/2016/5/9/chartex" xmlns:cx4="http://schemas.microsoft.com/office/drawing/2016/5/10/chartex" xmlns:cx5="http://schemas.microsoft.com/office/drawing/2016/5/11/chartex" xmlns:cx6="http://schemas.microsoft.com/office/drawing/2016/5/12/chartex" xmlns:cx7="http://schemas.microsoft.com/office/drawing/2016/5/13/chartex" xmlns:cx8="http://schemas.microsoft.com/office/drawing/2016/5/14/chartex" xmlns:mc="http://schemas.openxmlformats.org/markup-compatibility/2006" xmlns:aink="http://schemas.microsoft.com/office/drawing/2016/ink" xmlns:am3d="http://schemas.microsoft.com/office/drawing/2017/model3d" xmlns:o="urn:schemas-microsoft-com:office:office" xmlns:oel="http://schemas.microsoft.com/office/2019/extlst" xmlns:r="http://schemas.openxmlformats.org/officeDocument/2006/relationships" xmlns:m="http://schemas.openxmlformats.org/officeDocument/2006/math" xmlns:v="urn:schemas-microsoft-com:vml" xmlns:wp14="http://schemas.microsoft.com/office/word/2010/wordprocessingDrawing" xmlns:wp="http://schemas.openxmlformats.org/drawingml/2006/wordprocessingDrawing" xmlns:w10="urn:schemas-microsoft-com:office:word" xmlns:w="http://schemas.openxmlformats.org/wordprocessingml/2006/main" xmlns:w14="http://schemas.microsoft.com/office/word/2010/wordml" xmlns:w15="http://schemas.microsoft.com/office/word/2012/wordml" xmlns:w16cex="http://schemas.microsoft.com/office/word/2018/wordml/cex" xmlns:w16cid="http://schemas.microsoft.com/office/word/2016/wordml/cid" xmlns:w16="http://schemas.microsoft.com/office/word/2018/wordml" xmlns:w16sdtdh="http://schemas.microsoft.com/office/word/2020/wordml/sdtdatahash" xmlns:w16se="http://schemas.microsoft.com/office/word/2015/wordml/symex" xmlns:wpg="http://schemas.microsoft.com/office/word/2010/wordprocessingGroup" xmlns:wpi="http://schemas.microsoft.com/office/word/2010/wordprocessingInk" xmlns:wne="http://schemas.microsoft.com/office/word/2006/wordml" xmlns:wps="http://schemas.microsoft.com/office/word/2010/wordprocessingShape" mc:Ignorable="w14 w15 w16se w16cid w16 w16cex w16sdtdh wp14">
+<w:ftr xmlns:wpc="http://schemas.microsoft.com/office/word/2010/wordprocessingCanvas" xmlns:cx="http://schemas.microsoft.com/office/drawing/2014/chartex" xmlns:cx1="http://schemas.microsoft.com/office/drawing/2015/9/8/chartex" xmlns:cx2="http://schemas.microsoft.com/office/drawing/2015/10/21/chartex" xmlns:cx3="http://schemas.microsoft.com/office/drawing/2016/5/9/chartex" xmlns:cx4="http://schemas.microsoft.com/office/drawing/2016/5/10/chartex" xmlns:cx5="http://schemas.microsoft.com/office/drawing/2016/5/11/chartex" xmlns:cx6="http://schemas.microsoft.com/office/drawing/2016/5/12/chartex" xmlns:cx7="http://schemas.microsoft.com/office/drawing/2016/5/13/chartex" xmlns:cx8="http://schemas.microsoft.com/office/drawing/2016/5/14/chartex" xmlns:mc="http://schemas.openxmlformats.org/markup-compatibility/2006" xmlns:aink="http://schemas.microsoft.com/office/drawing/2016/ink" xmlns:am3d="http://schemas.microsoft.com/office/drawing/2017/model3d" xmlns:o="urn:schemas-microsoft-com:office:office" xmlns:oel="http://schemas.microsoft.com/office/2019/extlst" xmlns:r="http://schemas.openxmlformats.org/officeDocument/2006/relationships" xmlns:m="http://schemas.openxmlformats.org/officeDocument/2006/math" xmlns:v="urn:schemas-microsoft-com:vml" xmlns:wp14="http://schemas.microsoft.com/office/word/2010/wordprocessingDrawing" xmlns:wp="http://schemas.openxmlformats.org/drawingml/2006/wordprocessingDrawing" xmlns:w10="urn:schemas-microsoft-com:office:word" xmlns:w="http://schemas.openxmlformats.org/wordprocessingml/2006/main" xmlns:w14="http://schemas.microsoft.com/office/word/2010/wordml" xmlns:w15="http://schemas.microsoft.com/office/word/2012/wordml" xmlns:w16cex="http://schemas.microsoft.com/office/word/2018/wordml/cex" xmlns:w16cid="http://schemas.microsoft.com/office/word/2016/wordml/cid" xmlns:w16="http://schemas.microsoft.com/office/word/2018/wordml" xmlns:w16du="http://schemas.microsoft.com/office/word/2023/wordml/word16du" xmlns:w16sdtdh="http://schemas.microsoft.com/office/word/2020/wordml/sdtdatahash" xmlns:w16se="http://schemas.microsoft.com/office/word/2015/wordml/symex" xmlns:wpg="http://schemas.microsoft.com/office/word/2010/wordprocessingGroup" xmlns:wpi="http://schemas.microsoft.com/office/word/2010/wordprocessingInk" xmlns:wne="http://schemas.microsoft.com/office/word/2006/wordml" xmlns:wps="http://schemas.microsoft.com/office/word/2010/wordprocessingShape" mc:Ignorable="w14 w15 w16se w16cid w16 w16cex w16sdtdh wp14">
   <w:p>
     <w:pPr>
       <w:pStyle w:val="Footer"/>
@@ -11475,7 +11676,7 @@
 </file>
 
 <file path=word/footer2.xml><?xml version="1.0" encoding="utf-8"?>
-<w:ftr xmlns:wpc="http://schemas.microsoft.com/office/word/2010/wordprocessingCanvas" xmlns:cx="http://schemas.microsoft.com/office/drawing/2014/chartex" xmlns:cx1="http://schemas.microsoft.com/office/drawing/2015/9/8/chartex" xmlns:cx2="http://schemas.microsoft.com/office/drawing/2015/10/21/chartex" xmlns:cx3="http://schemas.microsoft.com/office/drawing/2016/5/9/chartex" xmlns:cx4="http://schemas.microsoft.com/office/drawing/2016/5/10/chartex" xmlns:cx5="http://schemas.microsoft.com/office/drawing/2016/5/11/chartex" xmlns:cx6="http://schemas.microsoft.com/office/drawing/2016/5/12/chartex" xmlns:cx7="http://schemas.microsoft.com/office/drawing/2016/5/13/chartex" xmlns:cx8="http://schemas.microsoft.com/office/drawing/2016/5/14/chartex" xmlns:mc="http://schemas.openxmlformats.org/markup-compatibility/2006" xmlns:aink="http://schemas.microsoft.com/office/drawing/2016/ink" xmlns:am3d="http://schemas.microsoft.com/office/drawing/2017/model3d" xmlns:o="urn:schemas-microsoft-com:office:office" xmlns:oel="http://schemas.microsoft.com/office/2019/extlst" xmlns:r="http://schemas.openxmlformats.org/officeDocument/2006/relationships" xmlns:m="http://schemas.openxmlformats.org/officeDocument/2006/math" xmlns:v="urn:schemas-microsoft-com:vml" xmlns:wp14="http://schemas.microsoft.com/office/word/2010/wordprocessingDrawing" xmlns:wp="http://schemas.openxmlformats.org/drawingml/2006/wordprocessingDrawing" xmlns:w10="urn:schemas-microsoft-com:office:word" xmlns:w="http://schemas.openxmlformats.org/wordprocessingml/2006/main" xmlns:w14="http://schemas.microsoft.com/office/word/2010/wordml" xmlns:w15="http://schemas.microsoft.com/office/word/2012/wordml" xmlns:w16cex="http://schemas.microsoft.com/office/word/2018/wordml/cex" xmlns:w16cid="http://schemas.microsoft.com/office/word/2016/wordml/cid" xmlns:w16="http://schemas.microsoft.com/office/word/2018/wordml" xmlns:w16sdtdh="http://schemas.microsoft.com/office/word/2020/wordml/sdtdatahash" xmlns:w16se="http://schemas.microsoft.com/office/word/2015/wordml/symex" xmlns:wpg="http://schemas.microsoft.com/office/word/2010/wordprocessingGroup" xmlns:wpi="http://schemas.microsoft.com/office/word/2010/wordprocessingInk" xmlns:wne="http://schemas.microsoft.com/office/word/2006/wordml" xmlns:wps="http://schemas.microsoft.com/office/word/2010/wordprocessingShape" mc:Ignorable="w14 w15 w16se w16cid w16 w16cex w16sdtdh wp14">
+<w:ftr xmlns:wpc="http://schemas.microsoft.com/office/word/2010/wordprocessingCanvas" xmlns:cx="http://schemas.microsoft.com/office/drawing/2014/chartex" xmlns:cx1="http://schemas.microsoft.com/office/drawing/2015/9/8/chartex" xmlns:cx2="http://schemas.microsoft.com/office/drawing/2015/10/21/chartex" xmlns:cx3="http://schemas.microsoft.com/office/drawing/2016/5/9/chartex" xmlns:cx4="http://schemas.microsoft.com/office/drawing/2016/5/10/chartex" xmlns:cx5="http://schemas.microsoft.com/office/drawing/2016/5/11/chartex" xmlns:cx6="http://schemas.microsoft.com/office/drawing/2016/5/12/chartex" xmlns:cx7="http://schemas.microsoft.com/office/drawing/2016/5/13/chartex" xmlns:cx8="http://schemas.microsoft.com/office/drawing/2016/5/14/chartex" xmlns:mc="http://schemas.openxmlformats.org/markup-compatibility/2006" xmlns:aink="http://schemas.microsoft.com/office/drawing/2016/ink" xmlns:am3d="http://schemas.microsoft.com/office/drawing/2017/model3d" xmlns:o="urn:schemas-microsoft-com:office:office" xmlns:oel="http://schemas.microsoft.com/office/2019/extlst" xmlns:r="http://schemas.openxmlformats.org/officeDocument/2006/relationships" xmlns:m="http://schemas.openxmlformats.org/officeDocument/2006/math" xmlns:v="urn:schemas-microsoft-com:vml" xmlns:wp14="http://schemas.microsoft.com/office/word/2010/wordprocessingDrawing" xmlns:wp="http://schemas.openxmlformats.org/drawingml/2006/wordprocessingDrawing" xmlns:w10="urn:schemas-microsoft-com:office:word" xmlns:w="http://schemas.openxmlformats.org/wordprocessingml/2006/main" xmlns:w14="http://schemas.microsoft.com/office/word/2010/wordml" xmlns:w15="http://schemas.microsoft.com/office/word/2012/wordml" xmlns:w16cex="http://schemas.microsoft.com/office/word/2018/wordml/cex" xmlns:w16cid="http://schemas.microsoft.com/office/word/2016/wordml/cid" xmlns:w16="http://schemas.microsoft.com/office/word/2018/wordml" xmlns:w16du="http://schemas.microsoft.com/office/word/2023/wordml/word16du" xmlns:w16sdtdh="http://schemas.microsoft.com/office/word/2020/wordml/sdtdatahash" xmlns:w16se="http://schemas.microsoft.com/office/word/2015/wordml/symex" xmlns:wpg="http://schemas.microsoft.com/office/word/2010/wordprocessingGroup" xmlns:wpi="http://schemas.microsoft.com/office/word/2010/wordprocessingInk" xmlns:wne="http://schemas.microsoft.com/office/word/2006/wordml" xmlns:wps="http://schemas.microsoft.com/office/word/2010/wordprocessingShape" mc:Ignorable="w14 w15 w16se w16cid w16 w16cex w16sdtdh wp14">
   <w:sdt>
     <w:sdtPr>
       <w:id w:val="123461986"/>
@@ -11649,7 +11850,7 @@
 </file>
 
 <file path=word/footer3.xml><?xml version="1.0" encoding="utf-8"?>
-<w:ftr xmlns:wpc="http://schemas.microsoft.com/office/word/2010/wordprocessingCanvas" xmlns:cx="http://schemas.microsoft.com/office/drawing/2014/chartex" xmlns:cx1="http://schemas.microsoft.com/office/drawing/2015/9/8/chartex" xmlns:cx2="http://schemas.microsoft.com/office/drawing/2015/10/21/chartex" xmlns:cx3="http://schemas.microsoft.com/office/drawing/2016/5/9/chartex" xmlns:cx4="http://schemas.microsoft.com/office/drawing/2016/5/10/chartex" xmlns:cx5="http://schemas.microsoft.com/office/drawing/2016/5/11/chartex" xmlns:cx6="http://schemas.microsoft.com/office/drawing/2016/5/12/chartex" xmlns:cx7="http://schemas.microsoft.com/office/drawing/2016/5/13/chartex" xmlns:cx8="http://schemas.microsoft.com/office/drawing/2016/5/14/chartex" xmlns:mc="http://schemas.openxmlformats.org/markup-compatibility/2006" xmlns:aink="http://schemas.microsoft.com/office/drawing/2016/ink" xmlns:am3d="http://schemas.microsoft.com/office/drawing/2017/model3d" xmlns:o="urn:schemas-microsoft-com:office:office" xmlns:oel="http://schemas.microsoft.com/office/2019/extlst" xmlns:r="http://schemas.openxmlformats.org/officeDocument/2006/relationships" xmlns:m="http://schemas.openxmlformats.org/officeDocument/2006/math" xmlns:v="urn:schemas-microsoft-com:vml" xmlns:wp14="http://schemas.microsoft.com/office/word/2010/wordprocessingDrawing" xmlns:wp="http://schemas.openxmlformats.org/drawingml/2006/wordprocessingDrawing" xmlns:w10="urn:schemas-microsoft-com:office:word" xmlns:w="http://schemas.openxmlformats.org/wordprocessingml/2006/main" xmlns:w14="http://schemas.microsoft.com/office/word/2010/wordml" xmlns:w15="http://schemas.microsoft.com/office/word/2012/wordml" xmlns:w16cex="http://schemas.microsoft.com/office/word/2018/wordml/cex" xmlns:w16cid="http://schemas.microsoft.com/office/word/2016/wordml/cid" xmlns:w16="http://schemas.microsoft.com/office/word/2018/wordml" xmlns:w16sdtdh="http://schemas.microsoft.com/office/word/2020/wordml/sdtdatahash" xmlns:w16se="http://schemas.microsoft.com/office/word/2015/wordml/symex" xmlns:wpg="http://schemas.microsoft.com/office/word/2010/wordprocessingGroup" xmlns:wpi="http://schemas.microsoft.com/office/word/2010/wordprocessingInk" xmlns:wne="http://schemas.microsoft.com/office/word/2006/wordml" xmlns:wps="http://schemas.microsoft.com/office/word/2010/wordprocessingShape" mc:Ignorable="w14 w15 w16se w16cid w16 w16cex w16sdtdh wp14">
+<w:ftr xmlns:wpc="http://schemas.microsoft.com/office/word/2010/wordprocessingCanvas" xmlns:cx="http://schemas.microsoft.com/office/drawing/2014/chartex" xmlns:cx1="http://schemas.microsoft.com/office/drawing/2015/9/8/chartex" xmlns:cx2="http://schemas.microsoft.com/office/drawing/2015/10/21/chartex" xmlns:cx3="http://schemas.microsoft.com/office/drawing/2016/5/9/chartex" xmlns:cx4="http://schemas.microsoft.com/office/drawing/2016/5/10/chartex" xmlns:cx5="http://schemas.microsoft.com/office/drawing/2016/5/11/chartex" xmlns:cx6="http://schemas.microsoft.com/office/drawing/2016/5/12/chartex" xmlns:cx7="http://schemas.microsoft.com/office/drawing/2016/5/13/chartex" xmlns:cx8="http://schemas.microsoft.com/office/drawing/2016/5/14/chartex" xmlns:mc="http://schemas.openxmlformats.org/markup-compatibility/2006" xmlns:aink="http://schemas.microsoft.com/office/drawing/2016/ink" xmlns:am3d="http://schemas.microsoft.com/office/drawing/2017/model3d" xmlns:o="urn:schemas-microsoft-com:office:office" xmlns:oel="http://schemas.microsoft.com/office/2019/extlst" xmlns:r="http://schemas.openxmlformats.org/officeDocument/2006/relationships" xmlns:m="http://schemas.openxmlformats.org/officeDocument/2006/math" xmlns:v="urn:schemas-microsoft-com:vml" xmlns:wp14="http://schemas.microsoft.com/office/word/2010/wordprocessingDrawing" xmlns:wp="http://schemas.openxmlformats.org/drawingml/2006/wordprocessingDrawing" xmlns:w10="urn:schemas-microsoft-com:office:word" xmlns:w="http://schemas.openxmlformats.org/wordprocessingml/2006/main" xmlns:w14="http://schemas.microsoft.com/office/word/2010/wordml" xmlns:w15="http://schemas.microsoft.com/office/word/2012/wordml" xmlns:w16cex="http://schemas.microsoft.com/office/word/2018/wordml/cex" xmlns:w16cid="http://schemas.microsoft.com/office/word/2016/wordml/cid" xmlns:w16="http://schemas.microsoft.com/office/word/2018/wordml" xmlns:w16du="http://schemas.microsoft.com/office/word/2023/wordml/word16du" xmlns:w16sdtdh="http://schemas.microsoft.com/office/word/2020/wordml/sdtdatahash" xmlns:w16se="http://schemas.microsoft.com/office/word/2015/wordml/symex" xmlns:wpg="http://schemas.microsoft.com/office/word/2010/wordprocessingGroup" xmlns:wpi="http://schemas.microsoft.com/office/word/2010/wordprocessingInk" xmlns:wne="http://schemas.microsoft.com/office/word/2006/wordml" xmlns:wps="http://schemas.microsoft.com/office/word/2010/wordprocessingShape" mc:Ignorable="w14 w15 w16se w16cid w16 w16cex w16sdtdh wp14">
   <w:p>
     <w:pPr>
       <w:pStyle w:val="Footer"/>
@@ -11659,7 +11860,7 @@
 </file>
 
 <file path=word/footnotes.xml><?xml version="1.0" encoding="utf-8"?>
-<w:footnotes xmlns:wpc="http://schemas.microsoft.com/office/word/2010/wordprocessingCanvas" xmlns:cx="http://schemas.microsoft.com/office/drawing/2014/chartex" xmlns:cx1="http://schemas.microsoft.com/office/drawing/2015/9/8/chartex" xmlns:cx2="http://schemas.microsoft.com/office/drawing/2015/10/21/chartex" xmlns:cx3="http://schemas.microsoft.com/office/drawing/2016/5/9/chartex" xmlns:cx4="http://schemas.microsoft.com/office/drawing/2016/5/10/chartex" xmlns:cx5="http://schemas.microsoft.com/office/drawing/2016/5/11/chartex" xmlns:cx6="http://schemas.microsoft.com/office/drawing/2016/5/12/chartex" xmlns:cx7="http://schemas.microsoft.com/office/drawing/2016/5/13/chartex" xmlns:cx8="http://schemas.microsoft.com/office/drawing/2016/5/14/chartex" xmlns:mc="http://schemas.openxmlformats.org/markup-compatibility/2006" xmlns:aink="http://schemas.microsoft.com/office/drawing/2016/ink" xmlns:am3d="http://schemas.microsoft.com/office/drawing/2017/model3d" xmlns:o="urn:schemas-microsoft-com:office:office" xmlns:oel="http://schemas.microsoft.com/office/2019/extlst" xmlns:r="http://schemas.openxmlformats.org/officeDocument/2006/relationships" xmlns:m="http://schemas.openxmlformats.org/officeDocument/2006/math" xmlns:v="urn:schemas-microsoft-com:vml" xmlns:wp14="http://schemas.microsoft.com/office/word/2010/wordprocessingDrawing" xmlns:wp="http://schemas.openxmlformats.org/drawingml/2006/wordprocessingDrawing" xmlns:w10="urn:schemas-microsoft-com:office:word" xmlns:w="http://schemas.openxmlformats.org/wordprocessingml/2006/main" xmlns:w14="http://schemas.microsoft.com/office/word/2010/wordml" xmlns:w15="http://schemas.microsoft.com/office/word/2012/wordml" xmlns:w16cex="http://schemas.microsoft.com/office/word/2018/wordml/cex" xmlns:w16cid="http://schemas.microsoft.com/office/word/2016/wordml/cid" xmlns:w16="http://schemas.microsoft.com/office/word/2018/wordml" xmlns:w16sdtdh="http://schemas.microsoft.com/office/word/2020/wordml/sdtdatahash" xmlns:w16se="http://schemas.microsoft.com/office/word/2015/wordml/symex" xmlns:wpg="http://schemas.microsoft.com/office/word/2010/wordprocessingGroup" xmlns:wpi="http://schemas.microsoft.com/office/word/2010/wordprocessingInk" xmlns:wne="http://schemas.microsoft.com/office/word/2006/wordml" xmlns:wps="http://schemas.microsoft.com/office/word/2010/wordprocessingShape" mc:Ignorable="w14 w15 w16se w16cid w16 w16cex w16sdtdh wp14">
+<w:footnotes xmlns:wpc="http://schemas.microsoft.com/office/word/2010/wordprocessingCanvas" xmlns:cx="http://schemas.microsoft.com/office/drawing/2014/chartex" xmlns:cx1="http://schemas.microsoft.com/office/drawing/2015/9/8/chartex" xmlns:cx2="http://schemas.microsoft.com/office/drawing/2015/10/21/chartex" xmlns:cx3="http://schemas.microsoft.com/office/drawing/2016/5/9/chartex" xmlns:cx4="http://schemas.microsoft.com/office/drawing/2016/5/10/chartex" xmlns:cx5="http://schemas.microsoft.com/office/drawing/2016/5/11/chartex" xmlns:cx6="http://schemas.microsoft.com/office/drawing/2016/5/12/chartex" xmlns:cx7="http://schemas.microsoft.com/office/drawing/2016/5/13/chartex" xmlns:cx8="http://schemas.microsoft.com/office/drawing/2016/5/14/chartex" xmlns:mc="http://schemas.openxmlformats.org/markup-compatibility/2006" xmlns:aink="http://schemas.microsoft.com/office/drawing/2016/ink" xmlns:am3d="http://schemas.microsoft.com/office/drawing/2017/model3d" xmlns:o="urn:schemas-microsoft-com:office:office" xmlns:oel="http://schemas.microsoft.com/office/2019/extlst" xmlns:r="http://schemas.openxmlformats.org/officeDocument/2006/relationships" xmlns:m="http://schemas.openxmlformats.org/officeDocument/2006/math" xmlns:v="urn:schemas-microsoft-com:vml" xmlns:wp14="http://schemas.microsoft.com/office/word/2010/wordprocessingDrawing" xmlns:wp="http://schemas.openxmlformats.org/drawingml/2006/wordprocessingDrawing" xmlns:w10="urn:schemas-microsoft-com:office:word" xmlns:w="http://schemas.openxmlformats.org/wordprocessingml/2006/main" xmlns:w14="http://schemas.microsoft.com/office/word/2010/wordml" xmlns:w15="http://schemas.microsoft.com/office/word/2012/wordml" xmlns:w16cex="http://schemas.microsoft.com/office/word/2018/wordml/cex" xmlns:w16cid="http://schemas.microsoft.com/office/word/2016/wordml/cid" xmlns:w16="http://schemas.microsoft.com/office/word/2018/wordml" xmlns:w16du="http://schemas.microsoft.com/office/word/2023/wordml/word16du" xmlns:w16sdtdh="http://schemas.microsoft.com/office/word/2020/wordml/sdtdatahash" xmlns:w16se="http://schemas.microsoft.com/office/word/2015/wordml/symex" xmlns:wpg="http://schemas.microsoft.com/office/word/2010/wordprocessingGroup" xmlns:wpi="http://schemas.microsoft.com/office/word/2010/wordprocessingInk" xmlns:wne="http://schemas.microsoft.com/office/word/2006/wordml" xmlns:wps="http://schemas.microsoft.com/office/word/2010/wordprocessingShape" mc:Ignorable="w14 w15 w16se w16cid w16 w16cex w16sdtdh wp14">
   <w:footnote w:type="separator" w:id="-1">
     <w:p>
       <w:pPr>
@@ -11684,7 +11885,7 @@
 </file>
 
 <file path=word/header1.xml><?xml version="1.0" encoding="utf-8"?>
-<w:hdr xmlns:wpc="http://schemas.microsoft.com/office/word/2010/wordprocessingCanvas" xmlns:cx="http://schemas.microsoft.com/office/drawing/2014/chartex" xmlns:cx1="http://schemas.microsoft.com/office/drawing/2015/9/8/chartex" xmlns:cx2="http://schemas.microsoft.com/office/drawing/2015/10/21/chartex" xmlns:cx3="http://schemas.microsoft.com/office/drawing/2016/5/9/chartex" xmlns:cx4="http://schemas.microsoft.com/office/drawing/2016/5/10/chartex" xmlns:cx5="http://schemas.microsoft.com/office/drawing/2016/5/11/chartex" xmlns:cx6="http://schemas.microsoft.com/office/drawing/2016/5/12/chartex" xmlns:cx7="http://schemas.microsoft.com/office/drawing/2016/5/13/chartex" xmlns:cx8="http://schemas.microsoft.com/office/drawing/2016/5/14/chartex" xmlns:mc="http://schemas.openxmlformats.org/markup-compatibility/2006" xmlns:aink="http://schemas.microsoft.com/office/drawing/2016/ink" xmlns:am3d="http://schemas.microsoft.com/office/drawing/2017/model3d" xmlns:o="urn:schemas-microsoft-com:office:office" xmlns:oel="http://schemas.microsoft.com/office/2019/extlst" xmlns:r="http://schemas.openxmlformats.org/officeDocument/2006/relationships" xmlns:m="http://schemas.openxmlformats.org/officeDocument/2006/math" xmlns:v="urn:schemas-microsoft-com:vml" xmlns:wp14="http://schemas.microsoft.com/office/word/2010/wordprocessingDrawing" xmlns:wp="http://schemas.openxmlformats.org/drawingml/2006/wordprocessingDrawing" xmlns:w10="urn:schemas-microsoft-com:office:word" xmlns:w="http://schemas.openxmlformats.org/wordprocessingml/2006/main" xmlns:w14="http://schemas.microsoft.com/office/word/2010/wordml" xmlns:w15="http://schemas.microsoft.com/office/word/2012/wordml" xmlns:w16cex="http://schemas.microsoft.com/office/word/2018/wordml/cex" xmlns:w16cid="http://schemas.microsoft.com/office/word/2016/wordml/cid" xmlns:w16="http://schemas.microsoft.com/office/word/2018/wordml" xmlns:w16sdtdh="http://schemas.microsoft.com/office/word/2020/wordml/sdtdatahash" xmlns:w16se="http://schemas.microsoft.com/office/word/2015/wordml/symex" xmlns:wpg="http://schemas.microsoft.com/office/word/2010/wordprocessingGroup" xmlns:wpi="http://schemas.microsoft.com/office/word/2010/wordprocessingInk" xmlns:wne="http://schemas.microsoft.com/office/word/2006/wordml" xmlns:wps="http://schemas.microsoft.com/office/word/2010/wordprocessingShape" mc:Ignorable="w14 w15 w16se w16cid w16 w16cex w16sdtdh wp14">
+<w:hdr xmlns:wpc="http://schemas.microsoft.com/office/word/2010/wordprocessingCanvas" xmlns:cx="http://schemas.microsoft.com/office/drawing/2014/chartex" xmlns:cx1="http://schemas.microsoft.com/office/drawing/2015/9/8/chartex" xmlns:cx2="http://schemas.microsoft.com/office/drawing/2015/10/21/chartex" xmlns:cx3="http://schemas.microsoft.com/office/drawing/2016/5/9/chartex" xmlns:cx4="http://schemas.microsoft.com/office/drawing/2016/5/10/chartex" xmlns:cx5="http://schemas.microsoft.com/office/drawing/2016/5/11/chartex" xmlns:cx6="http://schemas.microsoft.com/office/drawing/2016/5/12/chartex" xmlns:cx7="http://schemas.microsoft.com/office/drawing/2016/5/13/chartex" xmlns:cx8="http://schemas.microsoft.com/office/drawing/2016/5/14/chartex" xmlns:mc="http://schemas.openxmlformats.org/markup-compatibility/2006" xmlns:aink="http://schemas.microsoft.com/office/drawing/2016/ink" xmlns:am3d="http://schemas.microsoft.com/office/drawing/2017/model3d" xmlns:o="urn:schemas-microsoft-com:office:office" xmlns:oel="http://schemas.microsoft.com/office/2019/extlst" xmlns:r="http://schemas.openxmlformats.org/officeDocument/2006/relationships" xmlns:m="http://schemas.openxmlformats.org/officeDocument/2006/math" xmlns:v="urn:schemas-microsoft-com:vml" xmlns:wp14="http://schemas.microsoft.com/office/word/2010/wordprocessingDrawing" xmlns:wp="http://schemas.openxmlformats.org/drawingml/2006/wordprocessingDrawing" xmlns:w10="urn:schemas-microsoft-com:office:word" xmlns:w="http://schemas.openxmlformats.org/wordprocessingml/2006/main" xmlns:w14="http://schemas.microsoft.com/office/word/2010/wordml" xmlns:w15="http://schemas.microsoft.com/office/word/2012/wordml" xmlns:w16cex="http://schemas.microsoft.com/office/word/2018/wordml/cex" xmlns:w16cid="http://schemas.microsoft.com/office/word/2016/wordml/cid" xmlns:w16="http://schemas.microsoft.com/office/word/2018/wordml" xmlns:w16du="http://schemas.microsoft.com/office/word/2023/wordml/word16du" xmlns:w16sdtdh="http://schemas.microsoft.com/office/word/2020/wordml/sdtdatahash" xmlns:w16se="http://schemas.microsoft.com/office/word/2015/wordml/symex" xmlns:wpg="http://schemas.microsoft.com/office/word/2010/wordprocessingGroup" xmlns:wpi="http://schemas.microsoft.com/office/word/2010/wordprocessingInk" xmlns:wne="http://schemas.microsoft.com/office/word/2006/wordml" xmlns:wps="http://schemas.microsoft.com/office/word/2010/wordprocessingShape" mc:Ignorable="w14 w15 w16se w16cid w16 w16cex w16sdtdh wp14">
   <w:p>
     <w:pPr>
       <w:pStyle w:val="Header"/>
@@ -11694,7 +11895,7 @@
 </file>
 
 <file path=word/header2.xml><?xml version="1.0" encoding="utf-8"?>
-<w:hdr xmlns:wpc="http://schemas.microsoft.com/office/word/2010/wordprocessingCanvas" xmlns:cx="http://schemas.microsoft.com/office/drawing/2014/chartex" xmlns:cx1="http://schemas.microsoft.com/office/drawing/2015/9/8/chartex" xmlns:cx2="http://schemas.microsoft.com/office/drawing/2015/10/21/chartex" xmlns:cx3="http://schemas.microsoft.com/office/drawing/2016/5/9/chartex" xmlns:cx4="http://schemas.microsoft.com/office/drawing/2016/5/10/chartex" xmlns:cx5="http://schemas.microsoft.com/office/drawing/2016/5/11/chartex" xmlns:cx6="http://schemas.microsoft.com/office/drawing/2016/5/12/chartex" xmlns:cx7="http://schemas.microsoft.com/office/drawing/2016/5/13/chartex" xmlns:cx8="http://schemas.microsoft.com/office/drawing/2016/5/14/chartex" xmlns:mc="http://schemas.openxmlformats.org/markup-compatibility/2006" xmlns:aink="http://schemas.microsoft.com/office/drawing/2016/ink" xmlns:am3d="http://schemas.microsoft.com/office/drawing/2017/model3d" xmlns:o="urn:schemas-microsoft-com:office:office" xmlns:oel="http://schemas.microsoft.com/office/2019/extlst" xmlns:r="http://schemas.openxmlformats.org/officeDocument/2006/relationships" xmlns:m="http://schemas.openxmlformats.org/officeDocument/2006/math" xmlns:v="urn:schemas-microsoft-com:vml" xmlns:wp14="http://schemas.microsoft.com/office/word/2010/wordprocessingDrawing" xmlns:wp="http://schemas.openxmlformats.org/drawingml/2006/wordprocessingDrawing" xmlns:w10="urn:schemas-microsoft-com:office:word" xmlns:w="http://schemas.openxmlformats.org/wordprocessingml/2006/main" xmlns:w14="http://schemas.microsoft.com/office/word/2010/wordml" xmlns:w15="http://schemas.microsoft.com/office/word/2012/wordml" xmlns:w16cex="http://schemas.microsoft.com/office/word/2018/wordml/cex" xmlns:w16cid="http://schemas.microsoft.com/office/word/2016/wordml/cid" xmlns:w16="http://schemas.microsoft.com/office/word/2018/wordml" xmlns:w16sdtdh="http://schemas.microsoft.com/office/word/2020/wordml/sdtdatahash" xmlns:w16se="http://schemas.microsoft.com/office/word/2015/wordml/symex" xmlns:wpg="http://schemas.microsoft.com/office/word/2010/wordprocessingGroup" xmlns:wpi="http://schemas.microsoft.com/office/word/2010/wordprocessingInk" xmlns:wne="http://schemas.microsoft.com/office/word/2006/wordml" xmlns:wps="http://schemas.microsoft.com/office/word/2010/wordprocessingShape" mc:Ignorable="w14 w15 w16se w16cid w16 w16cex w16sdtdh wp14">
+<w:hdr xmlns:wpc="http://schemas.microsoft.com/office/word/2010/wordprocessingCanvas" xmlns:cx="http://schemas.microsoft.com/office/drawing/2014/chartex" xmlns:cx1="http://schemas.microsoft.com/office/drawing/2015/9/8/chartex" xmlns:cx2="http://schemas.microsoft.com/office/drawing/2015/10/21/chartex" xmlns:cx3="http://schemas.microsoft.com/office/drawing/2016/5/9/chartex" xmlns:cx4="http://schemas.microsoft.com/office/drawing/2016/5/10/chartex" xmlns:cx5="http://schemas.microsoft.com/office/drawing/2016/5/11/chartex" xmlns:cx6="http://schemas.microsoft.com/office/drawing/2016/5/12/chartex" xmlns:cx7="http://schemas.microsoft.com/office/drawing/2016/5/13/chartex" xmlns:cx8="http://schemas.microsoft.com/office/drawing/2016/5/14/chartex" xmlns:mc="http://schemas.openxmlformats.org/markup-compatibility/2006" xmlns:aink="http://schemas.microsoft.com/office/drawing/2016/ink" xmlns:am3d="http://schemas.microsoft.com/office/drawing/2017/model3d" xmlns:o="urn:schemas-microsoft-com:office:office" xmlns:oel="http://schemas.microsoft.com/office/2019/extlst" xmlns:r="http://schemas.openxmlformats.org/officeDocument/2006/relationships" xmlns:m="http://schemas.openxmlformats.org/officeDocument/2006/math" xmlns:v="urn:schemas-microsoft-com:vml" xmlns:wp14="http://schemas.microsoft.com/office/word/2010/wordprocessingDrawing" xmlns:wp="http://schemas.openxmlformats.org/drawingml/2006/wordprocessingDrawing" xmlns:w10="urn:schemas-microsoft-com:office:word" xmlns:w="http://schemas.openxmlformats.org/wordprocessingml/2006/main" xmlns:w14="http://schemas.microsoft.com/office/word/2010/wordml" xmlns:w15="http://schemas.microsoft.com/office/word/2012/wordml" xmlns:w16cex="http://schemas.microsoft.com/office/word/2018/wordml/cex" xmlns:w16cid="http://schemas.microsoft.com/office/word/2016/wordml/cid" xmlns:w16="http://schemas.microsoft.com/office/word/2018/wordml" xmlns:w16du="http://schemas.microsoft.com/office/word/2023/wordml/word16du" xmlns:w16sdtdh="http://schemas.microsoft.com/office/word/2020/wordml/sdtdatahash" xmlns:w16se="http://schemas.microsoft.com/office/word/2015/wordml/symex" xmlns:wpg="http://schemas.microsoft.com/office/word/2010/wordprocessingGroup" xmlns:wpi="http://schemas.microsoft.com/office/word/2010/wordprocessingInk" xmlns:wne="http://schemas.microsoft.com/office/word/2006/wordml" xmlns:wps="http://schemas.microsoft.com/office/word/2010/wordprocessingShape" mc:Ignorable="w14 w15 w16se w16cid w16 w16cex w16sdtdh wp14">
   <w:p>
     <w:pPr>
       <w:pStyle w:val="Header"/>
@@ -12831,7 +13032,7 @@
 </file>
 
 <file path=word/header3.xml><?xml version="1.0" encoding="utf-8"?>
-<w:hdr xmlns:wpc="http://schemas.microsoft.com/office/word/2010/wordprocessingCanvas" xmlns:cx="http://schemas.microsoft.com/office/drawing/2014/chartex" xmlns:cx1="http://schemas.microsoft.com/office/drawing/2015/9/8/chartex" xmlns:cx2="http://schemas.microsoft.com/office/drawing/2015/10/21/chartex" xmlns:cx3="http://schemas.microsoft.com/office/drawing/2016/5/9/chartex" xmlns:cx4="http://schemas.microsoft.com/office/drawing/2016/5/10/chartex" xmlns:cx5="http://schemas.microsoft.com/office/drawing/2016/5/11/chartex" xmlns:cx6="http://schemas.microsoft.com/office/drawing/2016/5/12/chartex" xmlns:cx7="http://schemas.microsoft.com/office/drawing/2016/5/13/chartex" xmlns:cx8="http://schemas.microsoft.com/office/drawing/2016/5/14/chartex" xmlns:mc="http://schemas.openxmlformats.org/markup-compatibility/2006" xmlns:aink="http://schemas.microsoft.com/office/drawing/2016/ink" xmlns:am3d="http://schemas.microsoft.com/office/drawing/2017/model3d" xmlns:o="urn:schemas-microsoft-com:office:office" xmlns:oel="http://schemas.microsoft.com/office/2019/extlst" xmlns:r="http://schemas.openxmlformats.org/officeDocument/2006/relationships" xmlns:m="http://schemas.openxmlformats.org/officeDocument/2006/math" xmlns:v="urn:schemas-microsoft-com:vml" xmlns:wp14="http://schemas.microsoft.com/office/word/2010/wordprocessingDrawing" xmlns:wp="http://schemas.openxmlformats.org/drawingml/2006/wordprocessingDrawing" xmlns:w10="urn:schemas-microsoft-com:office:word" xmlns:w="http://schemas.openxmlformats.org/wordprocessingml/2006/main" xmlns:w14="http://schemas.microsoft.com/office/word/2010/wordml" xmlns:w15="http://schemas.microsoft.com/office/word/2012/wordml" xmlns:w16cex="http://schemas.microsoft.com/office/word/2018/wordml/cex" xmlns:w16cid="http://schemas.microsoft.com/office/word/2016/wordml/cid" xmlns:w16="http://schemas.microsoft.com/office/word/2018/wordml" xmlns:w16sdtdh="http://schemas.microsoft.com/office/word/2020/wordml/sdtdatahash" xmlns:w16se="http://schemas.microsoft.com/office/word/2015/wordml/symex" xmlns:wpg="http://schemas.microsoft.com/office/word/2010/wordprocessingGroup" xmlns:wpi="http://schemas.microsoft.com/office/word/2010/wordprocessingInk" xmlns:wne="http://schemas.microsoft.com/office/word/2006/wordml" xmlns:wps="http://schemas.microsoft.com/office/word/2010/wordprocessingShape" mc:Ignorable="w14 w15 w16se w16cid w16 w16cex w16sdtdh wp14">
+<w:hdr xmlns:wpc="http://schemas.microsoft.com/office/word/2010/wordprocessingCanvas" xmlns:cx="http://schemas.microsoft.com/office/drawing/2014/chartex" xmlns:cx1="http://schemas.microsoft.com/office/drawing/2015/9/8/chartex" xmlns:cx2="http://schemas.microsoft.com/office/drawing/2015/10/21/chartex" xmlns:cx3="http://schemas.microsoft.com/office/drawing/2016/5/9/chartex" xmlns:cx4="http://schemas.microsoft.com/office/drawing/2016/5/10/chartex" xmlns:cx5="http://schemas.microsoft.com/office/drawing/2016/5/11/chartex" xmlns:cx6="http://schemas.microsoft.com/office/drawing/2016/5/12/chartex" xmlns:cx7="http://schemas.microsoft.com/office/drawing/2016/5/13/chartex" xmlns:cx8="http://schemas.microsoft.com/office/drawing/2016/5/14/chartex" xmlns:mc="http://schemas.openxmlformats.org/markup-compatibility/2006" xmlns:aink="http://schemas.microsoft.com/office/drawing/2016/ink" xmlns:am3d="http://schemas.microsoft.com/office/drawing/2017/model3d" xmlns:o="urn:schemas-microsoft-com:office:office" xmlns:oel="http://schemas.microsoft.com/office/2019/extlst" xmlns:r="http://schemas.openxmlformats.org/officeDocument/2006/relationships" xmlns:m="http://schemas.openxmlformats.org/officeDocument/2006/math" xmlns:v="urn:schemas-microsoft-com:vml" xmlns:wp14="http://schemas.microsoft.com/office/word/2010/wordprocessingDrawing" xmlns:wp="http://schemas.openxmlformats.org/drawingml/2006/wordprocessingDrawing" xmlns:w10="urn:schemas-microsoft-com:office:word" xmlns:w="http://schemas.openxmlformats.org/wordprocessingml/2006/main" xmlns:w14="http://schemas.microsoft.com/office/word/2010/wordml" xmlns:w15="http://schemas.microsoft.com/office/word/2012/wordml" xmlns:w16cex="http://schemas.microsoft.com/office/word/2018/wordml/cex" xmlns:w16cid="http://schemas.microsoft.com/office/word/2016/wordml/cid" xmlns:w16="http://schemas.microsoft.com/office/word/2018/wordml" xmlns:w16du="http://schemas.microsoft.com/office/word/2023/wordml/word16du" xmlns:w16sdtdh="http://schemas.microsoft.com/office/word/2020/wordml/sdtdatahash" xmlns:w16se="http://schemas.microsoft.com/office/word/2015/wordml/symex" xmlns:wpg="http://schemas.microsoft.com/office/word/2010/wordprocessingGroup" xmlns:wpi="http://schemas.microsoft.com/office/word/2010/wordprocessingInk" xmlns:wne="http://schemas.microsoft.com/office/word/2006/wordml" xmlns:wps="http://schemas.microsoft.com/office/word/2010/wordprocessingShape" mc:Ignorable="w14 w15 w16se w16cid w16 w16cex w16sdtdh wp14">
   <w:p>
     <w:pPr>
       <w:pStyle w:val="Header"/>

</xml_diff>